<commit_message>
fix lab 3 lab 4
</commit_message>
<xml_diff>
--- a/reports/Kotashevich/3/rep/lab 3.docx
+++ b/reports/Kotashevich/3/rep/lab 3.docx
@@ -1024,9 +1024,9 @@
         </w:rPr>
         <w:lastRenderedPageBreak/>
         <w:drawing>
-          <wp:inline distT="0" distB="0" distL="0" distR="0" wp14:anchorId="56F36B94" wp14:editId="30E54E41">
-            <wp:extent cx="6645910" cy="5182870"/>
-            <wp:effectExtent l="0" t="0" r="2540" b="0"/>
+          <wp:inline distT="0" distB="0" distL="0" distR="0" wp14:anchorId="1C362F55" wp14:editId="732699C6">
+            <wp:extent cx="6645910" cy="5141595"/>
+            <wp:effectExtent l="0" t="0" r="2540" b="1905"/>
             <wp:docPr id="2" name="Рисунок 2"/>
             <wp:cNvGraphicFramePr>
               <a:graphicFrameLocks xmlns:a="http://schemas.openxmlformats.org/drawingml/2006/main" noChangeAspect="1"/>
@@ -1047,7 +1047,7 @@
                   <pic:spPr>
                     <a:xfrm>
                       <a:off x="0" y="0"/>
-                      <a:ext cx="6645910" cy="5182870"/>
+                      <a:ext cx="6645910" cy="5141595"/>
                     </a:xfrm>
                     <a:prstGeom prst="rect">
                       <a:avLst/>
@@ -1059,15 +1059,17 @@
           </wp:inline>
         </w:drawing>
       </w:r>
+      <w:bookmarkStart w:id="1" w:name="_GoBack"/>
+      <w:bookmarkEnd w:id="1"/>
       <w:r>
         <w:rPr>
           <w:noProof/>
           <w:lang w:eastAsia="ru-RU"/>
         </w:rPr>
         <w:drawing>
-          <wp:inline distT="0" distB="0" distL="0" distR="0" wp14:anchorId="405EE0CD" wp14:editId="4EFA6487">
-            <wp:extent cx="6645910" cy="2553970"/>
-            <wp:effectExtent l="0" t="0" r="2540" b="0"/>
+          <wp:inline distT="0" distB="0" distL="0" distR="0" wp14:anchorId="2BE90CBC" wp14:editId="6093D1A8">
+            <wp:extent cx="6645910" cy="2532380"/>
+            <wp:effectExtent l="0" t="0" r="2540" b="1270"/>
             <wp:docPr id="6" name="Рисунок 6"/>
             <wp:cNvGraphicFramePr>
               <a:graphicFrameLocks xmlns:a="http://schemas.openxmlformats.org/drawingml/2006/main" noChangeAspect="1"/>
@@ -1088,7 +1090,7 @@
                   <pic:spPr>
                     <a:xfrm>
                       <a:off x="0" y="0"/>
-                      <a:ext cx="6645910" cy="2553970"/>
+                      <a:ext cx="6645910" cy="2532380"/>
                     </a:xfrm>
                     <a:prstGeom prst="rect">
                       <a:avLst/>
@@ -1100,8 +1102,6 @@
           </wp:inline>
         </w:drawing>
       </w:r>
-      <w:bookmarkStart w:id="1" w:name="_GoBack"/>
-      <w:bookmarkEnd w:id="1"/>
     </w:p>
     <w:p>
       <w:proofErr w:type="gramStart"/>

</xml_diff>

<commit_message>
add lab 3, lab 4, lab 5
</commit_message>
<xml_diff>
--- a/reports/Kotashevich/3/rep/lab 3.docx
+++ b/reports/Kotashevich/3/rep/lab 3.docx
@@ -1017,6 +1017,7 @@
       </w:r>
     </w:p>
     <w:p>
+      <w:bookmarkStart w:id="1" w:name="_GoBack"/>
       <w:r>
         <w:rPr>
           <w:noProof/>
@@ -1024,9 +1025,9 @@
         </w:rPr>
         <w:lastRenderedPageBreak/>
         <w:drawing>
-          <wp:inline distT="0" distB="0" distL="0" distR="0" wp14:anchorId="1C362F55" wp14:editId="732699C6">
-            <wp:extent cx="6645910" cy="5141595"/>
-            <wp:effectExtent l="0" t="0" r="2540" b="1905"/>
+          <wp:inline distT="0" distB="0" distL="0" distR="0" wp14:anchorId="68F7DF62" wp14:editId="365D5815">
+            <wp:extent cx="5095875" cy="8210550"/>
+            <wp:effectExtent l="0" t="0" r="9525" b="0"/>
             <wp:docPr id="2" name="Рисунок 2"/>
             <wp:cNvGraphicFramePr>
               <a:graphicFrameLocks xmlns:a="http://schemas.openxmlformats.org/drawingml/2006/main" noChangeAspect="1"/>
@@ -1047,7 +1048,7 @@
                   <pic:spPr>
                     <a:xfrm>
                       <a:off x="0" y="0"/>
-                      <a:ext cx="6645910" cy="5141595"/>
+                      <a:ext cx="5095875" cy="8210550"/>
                     </a:xfrm>
                     <a:prstGeom prst="rect">
                       <a:avLst/>
@@ -1059,58 +1060,32 @@
           </wp:inline>
         </w:drawing>
       </w:r>
-      <w:bookmarkStart w:id="1" w:name="_GoBack"/>
       <w:bookmarkEnd w:id="1"/>
-      <w:r>
-        <w:rPr>
-          <w:noProof/>
-          <w:lang w:eastAsia="ru-RU"/>
-        </w:rPr>
-        <w:drawing>
-          <wp:inline distT="0" distB="0" distL="0" distR="0" wp14:anchorId="2BE90CBC" wp14:editId="6093D1A8">
-            <wp:extent cx="6645910" cy="2532380"/>
-            <wp:effectExtent l="0" t="0" r="2540" b="1270"/>
-            <wp:docPr id="6" name="Рисунок 6"/>
-            <wp:cNvGraphicFramePr>
-              <a:graphicFrameLocks xmlns:a="http://schemas.openxmlformats.org/drawingml/2006/main" noChangeAspect="1"/>
-            </wp:cNvGraphicFramePr>
-            <a:graphic xmlns:a="http://schemas.openxmlformats.org/drawingml/2006/main">
-              <a:graphicData uri="http://schemas.openxmlformats.org/drawingml/2006/picture">
-                <pic:pic xmlns:pic="http://schemas.openxmlformats.org/drawingml/2006/picture">
-                  <pic:nvPicPr>
-                    <pic:cNvPr id="1" name=""/>
-                    <pic:cNvPicPr/>
-                  </pic:nvPicPr>
-                  <pic:blipFill>
-                    <a:blip r:embed="rId7"/>
-                    <a:stretch>
-                      <a:fillRect/>
-                    </a:stretch>
-                  </pic:blipFill>
-                  <pic:spPr>
-                    <a:xfrm>
-                      <a:off x="0" y="0"/>
-                      <a:ext cx="6645910" cy="2532380"/>
-                    </a:xfrm>
-                    <a:prstGeom prst="rect">
-                      <a:avLst/>
-                    </a:prstGeom>
-                  </pic:spPr>
-                </pic:pic>
-              </a:graphicData>
-            </a:graphic>
-          </wp:inline>
-        </w:drawing>
-      </w:r>
-    </w:p>
-    <w:p>
-      <w:proofErr w:type="gramStart"/>
-      <w:r>
-        <w:t>Вывод:  В</w:t>
-      </w:r>
-      <w:proofErr w:type="gramEnd"/>
-      <w:r>
-        <w:t xml:space="preserve"> ходе работы разработал нелинейную ИНС для задач прогнозирования</w:t>
+    </w:p>
+    <w:p>
+      <w:pPr>
+        <w:rPr>
+          <w:rFonts w:ascii="Times New Roman" w:hAnsi="Times New Roman" w:cs="Times New Roman"/>
+          <w:sz w:val="25"/>
+          <w:szCs w:val="25"/>
+        </w:rPr>
+      </w:pPr>
+      <w:r>
+        <w:rPr>
+          <w:rFonts w:ascii="Times New Roman" w:hAnsi="Times New Roman" w:cs="Times New Roman"/>
+          <w:b/>
+          <w:sz w:val="25"/>
+          <w:szCs w:val="25"/>
+        </w:rPr>
+        <w:t>Вывод:</w:t>
+      </w:r>
+      <w:r>
+        <w:rPr>
+          <w:rFonts w:ascii="Times New Roman" w:hAnsi="Times New Roman" w:cs="Times New Roman"/>
+          <w:sz w:val="25"/>
+          <w:szCs w:val="25"/>
+        </w:rPr>
+        <w:t xml:space="preserve"> В ходе работы разработал нелинейную ИНС для задач прогнозирования</w:t>
       </w:r>
     </w:p>
     <w:sectPr>

</xml_diff>